<commit_message>
nouvelle version du rapport word
</commit_message>
<xml_diff>
--- a/LAMBILLOTTELHICHOU_GrpG_SectionTI_2.docx
+++ b/LAMBILLOTTELHICHOU_GrpG_SectionTI_2.docx
@@ -43,10 +43,10 @@
               <w:lang w:val="fr-FR" w:eastAsia="fr-FR"/>
             </w:rPr>
             <w:drawing>
-              <wp:inline distT="0" distB="0" distL="0" distR="0" wp14:anchorId="0803E94E" wp14:editId="191A1BFF">
+              <wp:inline distT="0" distB="0" distL="0" distR="0" wp14:anchorId="551E8D32" wp14:editId="101B908F">
                 <wp:extent cx="1417320" cy="750898"/>
                 <wp:effectExtent l="0" t="0" r="0" b="0"/>
-                <wp:docPr id="143" name="Picture 143"/>
+                <wp:docPr id="143" name="Picture 143" descr="Une image contenant conception&#10;&#10;Description générée automatiquement avec une confiance faible"/>
                 <wp:cNvGraphicFramePr>
                   <a:graphicFrameLocks xmlns:a="http://schemas.openxmlformats.org/drawingml/2006/main" noChangeAspect="1"/>
                 </wp:cNvGraphicFramePr>
@@ -54,7 +54,7 @@
                   <a:graphicData uri="http://schemas.openxmlformats.org/drawingml/2006/picture">
                     <pic:pic xmlns:pic="http://schemas.openxmlformats.org/drawingml/2006/picture">
                       <pic:nvPicPr>
-                        <pic:cNvPr id="3" name="t55.png"/>
+                        <pic:cNvPr id="143" name="Picture 143" descr="Une image contenant conception&#10;&#10;Description générée automatiquement avec une confiance faible"/>
                         <pic:cNvPicPr/>
                       </pic:nvPicPr>
                       <pic:blipFill>
@@ -110,7 +110,7 @@
             <w:tag w:val=""/>
             <w:id w:val="1735040861"/>
             <w:placeholder>
-              <w:docPart w:val="441EB754B281704EAB5196BFBD68372B"/>
+              <w:docPart w:val="16F81863A884AA44BECB95C8AAA5F82C"/>
             </w:placeholder>
             <w:dataBinding w:prefixMappings="xmlns:ns0='http://purl.org/dc/elements/1.1/' xmlns:ns1='http://schemas.openxmlformats.org/package/2006/metadata/core-properties' " w:xpath="/ns1:coreProperties[1]/ns0:title[1]" w:storeItemID="{6C3C8BC8-F283-45AE-878A-BAB7291924A1}"/>
             <w:text/>
@@ -166,12 +166,11 @@
             <w:tag w:val=""/>
             <w:id w:val="328029620"/>
             <w:placeholder>
-              <w:docPart w:val="A7F6C17FA6AE4949AEA47D053223EB41"/>
+              <w:docPart w:val="87B16D990A2C764AA2457715C75C16FB"/>
             </w:placeholder>
             <w:dataBinding w:prefixMappings="xmlns:ns0='http://purl.org/dc/elements/1.1/' xmlns:ns1='http://schemas.openxmlformats.org/package/2006/metadata/core-properties' " w:xpath="/ns1:coreProperties[1]/ns0:subject[1]" w:storeItemID="{6C3C8BC8-F283-45AE-878A-BAB7291924A1}"/>
             <w:text/>
           </w:sdtPr>
-          <w:sdtEndPr/>
           <w:sdtContent>
             <w:p>
               <w:pPr>
@@ -184,7 +183,6 @@
                   <w:lang w:val="fr-BE"/>
                 </w:rPr>
               </w:pPr>
-              <w:proofErr w:type="spellStart"/>
               <w:r>
                 <w:rPr>
                   <w:color w:val="4472C4" w:themeColor="accent1"/>
@@ -192,17 +190,7 @@
                   <w:szCs w:val="28"/>
                   <w:lang w:val="fr-BE"/>
                 </w:rPr>
-                <w:t>Lambillotte</w:t>
-              </w:r>
-              <w:proofErr w:type="spellEnd"/>
-              <w:r>
-                <w:rPr>
-                  <w:color w:val="4472C4" w:themeColor="accent1"/>
-                  <w:sz w:val="28"/>
-                  <w:szCs w:val="28"/>
-                  <w:lang w:val="fr-BE"/>
-                </w:rPr>
-                <w:t xml:space="preserve"> Arnault </w:t>
+                <w:t xml:space="preserve">Lambillotte Arnault </w:t>
               </w:r>
               <w:r>
                 <w:rPr>
@@ -220,17 +208,7 @@
                   <w:szCs w:val="28"/>
                   <w:lang w:val="fr-BE"/>
                 </w:rPr>
-                <w:t xml:space="preserve"> </w:t>
-              </w:r>
-              <w:proofErr w:type="spellStart"/>
-              <w:r>
-                <w:rPr>
-                  <w:color w:val="4472C4" w:themeColor="accent1"/>
-                  <w:sz w:val="28"/>
-                  <w:szCs w:val="28"/>
-                  <w:lang w:val="fr-BE"/>
-                </w:rPr>
-                <w:t>L</w:t>
+                <w:t xml:space="preserve"> L</w:t>
               </w:r>
               <w:r>
                 <w:rPr>
@@ -239,17 +217,7 @@
                   <w:szCs w:val="28"/>
                   <w:lang w:val="fr-BE"/>
                 </w:rPr>
-                <w:t>hichou</w:t>
-              </w:r>
-              <w:proofErr w:type="spellEnd"/>
-              <w:r>
-                <w:rPr>
-                  <w:color w:val="4472C4" w:themeColor="accent1"/>
-                  <w:sz w:val="28"/>
-                  <w:szCs w:val="28"/>
-                  <w:lang w:val="fr-BE"/>
-                </w:rPr>
-                <w:t xml:space="preserve"> Reda</w:t>
+                <w:t>hichou Reda</w:t>
               </w:r>
             </w:p>
           </w:sdtContent>
@@ -270,10 +238,10 @@
               <w:lang w:val="fr-FR" w:eastAsia="fr-FR"/>
             </w:rPr>
             <w:drawing>
-              <wp:inline distT="0" distB="0" distL="0" distR="0" wp14:anchorId="7A521B91" wp14:editId="59C96B2F">
+              <wp:inline distT="0" distB="0" distL="0" distR="0" wp14:anchorId="0C8565D1" wp14:editId="749FA850">
                 <wp:extent cx="758952" cy="478932"/>
                 <wp:effectExtent l="0" t="0" r="3175" b="0"/>
-                <wp:docPr id="144" name="Picture 144"/>
+                <wp:docPr id="144" name="Picture 144" descr="Une image contenant symbole, clipart, créativité&#10;&#10;Description générée automatiquement"/>
                 <wp:cNvGraphicFramePr>
                   <a:graphicFrameLocks xmlns:a="http://schemas.openxmlformats.org/drawingml/2006/main" noChangeAspect="1"/>
                 </wp:cNvGraphicFramePr>
@@ -281,7 +249,7 @@
                   <a:graphicData uri="http://schemas.openxmlformats.org/drawingml/2006/picture">
                     <pic:pic xmlns:pic="http://schemas.openxmlformats.org/drawingml/2006/picture">
                       <pic:nvPicPr>
-                        <pic:cNvPr id="9" name="roco bottom.png"/>
+                        <pic:cNvPr id="144" name="Picture 144" descr="Une image contenant symbole, clipart, créativité&#10;&#10;Description générée automatiquement"/>
                         <pic:cNvPicPr/>
                       </pic:nvPicPr>
                       <pic:blipFill>
@@ -409,7 +377,7 @@
             </w:rPr>
             <w:fldChar w:fldCharType="separate"/>
           </w:r>
-          <w:hyperlink w:anchor="_Toc155443148" w:history="1">
+          <w:hyperlink w:anchor="_Toc155526224" w:history="1">
             <w:r>
               <w:rPr>
                 <w:rStyle w:val="Lienhypertexte"/>
@@ -436,7 +404,7 @@
                 <w:noProof/>
                 <w:webHidden/>
               </w:rPr>
-              <w:instrText xml:space="preserve"> PAGEREF _Toc155443148 \h </w:instrText>
+              <w:instrText xml:space="preserve"> PAGEREF _Toc155526224 \h </w:instrText>
             </w:r>
             <w:r>
               <w:rPr>
@@ -483,7 +451,7 @@
               <w:lang w:eastAsia="fr-FR"/>
             </w:rPr>
           </w:pPr>
-          <w:hyperlink w:anchor="_Toc155443149" w:history="1">
+          <w:hyperlink w:anchor="_Toc155526225" w:history="1">
             <w:r>
               <w:rPr>
                 <w:rStyle w:val="Lienhypertexte"/>
@@ -510,7 +478,7 @@
                 <w:noProof/>
                 <w:webHidden/>
               </w:rPr>
-              <w:instrText xml:space="preserve"> PAGEREF _Toc155443149 \h </w:instrText>
+              <w:instrText xml:space="preserve"> PAGEREF _Toc155526225 \h </w:instrText>
             </w:r>
             <w:r>
               <w:rPr>
@@ -557,7 +525,7 @@
               <w:lang w:eastAsia="fr-FR"/>
             </w:rPr>
           </w:pPr>
-          <w:hyperlink w:anchor="_Toc155443150" w:history="1">
+          <w:hyperlink w:anchor="_Toc155526226" w:history="1">
             <w:r>
               <w:rPr>
                 <w:rStyle w:val="Lienhypertexte"/>
@@ -584,7 +552,7 @@
                 <w:noProof/>
                 <w:webHidden/>
               </w:rPr>
-              <w:instrText xml:space="preserve"> PAGEREF _Toc155443150 \h </w:instrText>
+              <w:instrText xml:space="preserve"> PAGEREF _Toc155526226 \h </w:instrText>
             </w:r>
             <w:r>
               <w:rPr>
@@ -631,7 +599,7 @@
               <w:lang w:eastAsia="fr-FR"/>
             </w:rPr>
           </w:pPr>
-          <w:hyperlink w:anchor="_Toc155443151" w:history="1">
+          <w:hyperlink w:anchor="_Toc155526227" w:history="1">
             <w:r>
               <w:rPr>
                 <w:rStyle w:val="Lienhypertexte"/>
@@ -658,7 +626,7 @@
                 <w:noProof/>
                 <w:webHidden/>
               </w:rPr>
-              <w:instrText xml:space="preserve"> PAGEREF _Toc155443151 \h </w:instrText>
+              <w:instrText xml:space="preserve"> PAGEREF _Toc155526227 \h </w:instrText>
             </w:r>
             <w:r>
               <w:rPr>
@@ -705,7 +673,7 @@
               <w:lang w:eastAsia="fr-FR"/>
             </w:rPr>
           </w:pPr>
-          <w:hyperlink w:anchor="_Toc155443152" w:history="1">
+          <w:hyperlink w:anchor="_Toc155526228" w:history="1">
             <w:r>
               <w:rPr>
                 <w:rStyle w:val="Lienhypertexte"/>
@@ -732,7 +700,7 @@
                 <w:noProof/>
                 <w:webHidden/>
               </w:rPr>
-              <w:instrText xml:space="preserve"> PAGEREF _Toc155443152 \h </w:instrText>
+              <w:instrText xml:space="preserve"> PAGEREF _Toc155526228 \h </w:instrText>
             </w:r>
             <w:r>
               <w:rPr>
@@ -779,7 +747,7 @@
               <w:lang w:eastAsia="fr-FR"/>
             </w:rPr>
           </w:pPr>
-          <w:hyperlink w:anchor="_Toc155443153" w:history="1">
+          <w:hyperlink w:anchor="_Toc155526229" w:history="1">
             <w:r>
               <w:rPr>
                 <w:rStyle w:val="Lienhypertexte"/>
@@ -806,7 +774,7 @@
                 <w:noProof/>
                 <w:webHidden/>
               </w:rPr>
-              <w:instrText xml:space="preserve"> PAGEREF _Toc155443153 \h </w:instrText>
+              <w:instrText xml:space="preserve"> PAGEREF _Toc155526229 \h </w:instrText>
             </w:r>
             <w:r>
               <w:rPr>
@@ -826,7 +794,7 @@
                 <w:noProof/>
                 <w:webHidden/>
               </w:rPr>
-              <w:t>3</w:t>
+              <w:t>4</w:t>
             </w:r>
             <w:r>
               <w:rPr>
@@ -853,7 +821,7 @@
               <w:lang w:eastAsia="fr-FR"/>
             </w:rPr>
           </w:pPr>
-          <w:hyperlink w:anchor="_Toc155443154" w:history="1">
+          <w:hyperlink w:anchor="_Toc155526230" w:history="1">
             <w:r>
               <w:rPr>
                 <w:rStyle w:val="Lienhypertexte"/>
@@ -880,7 +848,7 @@
                 <w:noProof/>
                 <w:webHidden/>
               </w:rPr>
-              <w:instrText xml:space="preserve"> PAGEREF _Toc155443154 \h </w:instrText>
+              <w:instrText xml:space="preserve"> PAGEREF _Toc155526230 \h </w:instrText>
             </w:r>
             <w:r>
               <w:rPr>
@@ -900,7 +868,7 @@
                 <w:noProof/>
                 <w:webHidden/>
               </w:rPr>
-              <w:t>3</w:t>
+              <w:t>6</w:t>
             </w:r>
             <w:r>
               <w:rPr>
@@ -949,135 +917,53 @@
     <w:p>
       <w:pPr>
         <w:pStyle w:val="Titre1"/>
-      </w:pPr>
-      <w:bookmarkStart w:id="0" w:name="_Toc155443148"/>
-      <w:r>
-        <w:t>I</w:t>
-      </w:r>
-      <w:r>
-        <w:t>ntroduction</w:t>
-      </w:r>
-      <w:bookmarkEnd w:id="0"/>
-      <w:r>
-        <w:t xml:space="preserve"> </w:t>
-      </w:r>
-    </w:p>
-    <w:p>
-      <w:pPr>
-        <w:numPr>
-          <w:ilvl w:val="0"/>
-          <w:numId w:val="1"/>
-        </w:numPr>
-        <w:pBdr>
-          <w:top w:val="single" w:sz="2" w:space="0" w:color="D9D9E3"/>
-          <w:left w:val="single" w:sz="2" w:space="5" w:color="D9D9E3"/>
-          <w:bottom w:val="single" w:sz="2" w:space="0" w:color="D9D9E3"/>
-          <w:right w:val="single" w:sz="2" w:space="0" w:color="D9D9E3"/>
-        </w:pBdr>
         <w:rPr>
           <w:rFonts w:ascii="Segoe UI" w:eastAsia="Times New Roman" w:hAnsi="Segoe UI" w:cs="Segoe UI"/>
           <w:color w:val="374151"/>
           <w:kern w:val="0"/>
+          <w:sz w:val="24"/>
+          <w:szCs w:val="24"/>
           <w:lang w:eastAsia="fr-FR"/>
           <w14:ligatures w14:val="none"/>
         </w:rPr>
       </w:pPr>
-      <w:r>
+      <w:bookmarkStart w:id="0" w:name="_Toc155526224"/>
+      <w:r>
+        <w:t>I</w:t>
+      </w:r>
+      <w:r>
+        <w:t>ntroduction</w:t>
+      </w:r>
+      <w:bookmarkEnd w:id="0"/>
+      <w:r>
+        <w:t xml:space="preserve"> </w:t>
+      </w:r>
+    </w:p>
+    <w:p>
+      <w:pPr>
         <w:rPr>
-          <w:rFonts w:ascii="Segoe UI" w:eastAsia="Times New Roman" w:hAnsi="Segoe UI" w:cs="Segoe UI"/>
-          <w:color w:val="374151"/>
-          <w:kern w:val="0"/>
           <w:lang w:eastAsia="fr-FR"/>
-          <w14:ligatures w14:val="none"/>
-        </w:rPr>
-        <w:t>Résumez brièvement le projet et son importance.</w:t>
-      </w:r>
-    </w:p>
-    <w:p>
-      <w:pPr>
-        <w:numPr>
-          <w:ilvl w:val="0"/>
-          <w:numId w:val="1"/>
-        </w:numPr>
-        <w:pBdr>
-          <w:top w:val="single" w:sz="2" w:space="0" w:color="D9D9E3"/>
-          <w:left w:val="single" w:sz="2" w:space="5" w:color="D9D9E3"/>
-          <w:bottom w:val="single" w:sz="2" w:space="0" w:color="D9D9E3"/>
-          <w:right w:val="single" w:sz="2" w:space="0" w:color="D9D9E3"/>
-        </w:pBdr>
-        <w:rPr>
-          <w:rFonts w:ascii="Segoe UI" w:eastAsia="Times New Roman" w:hAnsi="Segoe UI" w:cs="Segoe UI"/>
-          <w:color w:val="374151"/>
-          <w:kern w:val="0"/>
-          <w:lang w:eastAsia="fr-FR"/>
-          <w14:ligatures w14:val="none"/>
         </w:rPr>
       </w:pPr>
-      <w:r>
-        <w:rPr>
-          <w:rFonts w:ascii="Segoe UI" w:eastAsia="Times New Roman" w:hAnsi="Segoe UI" w:cs="Segoe UI"/>
-          <w:color w:val="374151"/>
-          <w:kern w:val="0"/>
-          <w:lang w:eastAsia="fr-FR"/>
-          <w14:ligatures w14:val="none"/>
-        </w:rPr>
-        <w:t>Présentez les objectifs du rapport.</w:t>
-      </w:r>
-    </w:p>
-    <w:p>
-      <w:pPr>
-        <w:numPr>
-          <w:ilvl w:val="0"/>
-          <w:numId w:val="1"/>
-        </w:numPr>
-        <w:pBdr>
-          <w:top w:val="single" w:sz="2" w:space="0" w:color="D9D9E3"/>
-          <w:left w:val="single" w:sz="2" w:space="5" w:color="D9D9E3"/>
-          <w:bottom w:val="single" w:sz="2" w:space="0" w:color="D9D9E3"/>
-          <w:right w:val="single" w:sz="2" w:space="0" w:color="D9D9E3"/>
-        </w:pBdr>
-        <w:rPr>
-          <w:rFonts w:ascii="Segoe UI" w:eastAsia="Times New Roman" w:hAnsi="Segoe UI" w:cs="Segoe UI"/>
-          <w:color w:val="374151"/>
-          <w:kern w:val="0"/>
-          <w:lang w:eastAsia="fr-FR"/>
-          <w14:ligatures w14:val="none"/>
-        </w:rPr>
-      </w:pPr>
-      <w:r>
-        <w:rPr>
-          <w:rFonts w:ascii="Segoe UI" w:eastAsia="Times New Roman" w:hAnsi="Segoe UI" w:cs="Segoe UI"/>
-          <w:color w:val="374151"/>
-          <w:kern w:val="0"/>
-          <w:lang w:eastAsia="fr-FR"/>
-          <w14:ligatures w14:val="none"/>
-        </w:rPr>
-        <w:t>Donnez un aperçu rapide des principales réalisations de l'équipe.</w:t>
-      </w:r>
-    </w:p>
-    <w:p>
-      <w:r>
-        <w:t xml:space="preserve">Ce rapport </w:t>
-      </w:r>
-      <w:proofErr w:type="spellStart"/>
-      <w:r>
-        <w:t>à</w:t>
-      </w:r>
-      <w:proofErr w:type="spellEnd"/>
-      <w:r>
-        <w:t xml:space="preserve"> pour but </w:t>
+    </w:p>
+    <w:p>
+      <w:r>
+        <w:t xml:space="preserve">Ce rapport a pour but d’énoncer et d’expliquer tous ce que nous avons mis en place pour la réalisation du projet de groupe et de la résolution d’un besoin client. </w:t>
+      </w:r>
+    </w:p>
+    <w:p/>
+    <w:p>
+      <w:r>
+        <w:t xml:space="preserve">Afin de répondre au besoin de notre client nous avons mis en place une solution pour la gestion des demande de vacances et de formations au sein de son entreprise en alliant les outils de la suite Office 365. </w:t>
       </w:r>
     </w:p>
     <w:p>
       <w:pPr>
         <w:pStyle w:val="Titre1"/>
       </w:pPr>
-      <w:bookmarkStart w:id="1" w:name="_Toc155443149"/>
-      <w:r>
-        <w:t xml:space="preserve">Mise en contexte </w:t>
-      </w:r>
-      <w:r>
-        <w:t>du besoin du client</w:t>
+      <w:bookmarkStart w:id="1" w:name="_Toc155526225"/>
+      <w:r>
+        <w:t>Mise en contexte du besoin du client</w:t>
       </w:r>
       <w:bookmarkEnd w:id="1"/>
       <w:r>
@@ -1090,22 +976,7 @@
         <w:jc w:val="both"/>
       </w:pPr>
       <w:r>
-        <w:t xml:space="preserve">Notre client </w:t>
-      </w:r>
-      <w:r>
-        <w:t>a besoin d’</w:t>
-      </w:r>
-      <w:r>
-        <w:t>un</w:t>
-      </w:r>
-      <w:r>
-        <w:t>e solution pour son entreprise</w:t>
-      </w:r>
-      <w:r>
-        <w:t xml:space="preserve"> pour le stockage des demandes de vacances et formations de ses employés.</w:t>
-      </w:r>
-      <w:r>
-        <w:t xml:space="preserve"> </w:t>
+        <w:t xml:space="preserve">Notre client a besoin d’une solution pour son entreprise pour le stockage des demandes de vacances et formations de ses employés. </w:t>
       </w:r>
     </w:p>
     <w:p>
@@ -1118,43 +989,7 @@
         <w:jc w:val="both"/>
       </w:pPr>
       <w:r>
-        <w:t>Ce dont il a besoin est d’un système pour la gest</w:t>
-      </w:r>
-      <w:r>
-        <w:t>ion de demandes de vacances et formations parmi les employ</w:t>
-      </w:r>
-      <w:r>
-        <w:t>és</w:t>
-      </w:r>
-      <w:r>
-        <w:t xml:space="preserve"> de son entreprise</w:t>
-      </w:r>
-      <w:r>
-        <w:t>. Chaque employ</w:t>
-      </w:r>
-      <w:r>
-        <w:t>é</w:t>
-      </w:r>
-      <w:r>
-        <w:t xml:space="preserve"> doit pouvoir </w:t>
-      </w:r>
-      <w:r>
-        <w:t>réaliser</w:t>
-      </w:r>
-      <w:r>
-        <w:t xml:space="preserve"> une demande </w:t>
-      </w:r>
-      <w:r>
-        <w:t>quand il le veut pour la soumettre à s</w:t>
-      </w:r>
-      <w:r>
-        <w:t>on responsable</w:t>
-      </w:r>
-      <w:r>
-        <w:t xml:space="preserve"> qui la validera ou non selon les délais</w:t>
-      </w:r>
-      <w:r>
-        <w:t xml:space="preserve">. </w:t>
+        <w:t xml:space="preserve">Ce dont il a besoin est d’un système pour la gestion de demandes de vacances et formations parmi les employés de son entreprise. Chaque employé doit pouvoir réaliser une demande quand il le veut pour la soumettre à son responsable qui la validera ou non selon les délais. </w:t>
       </w:r>
     </w:p>
     <w:p>
@@ -1167,13 +1002,7 @@
         <w:jc w:val="both"/>
       </w:pPr>
       <w:r>
-        <w:t xml:space="preserve">Une fois la demande approuvée, l’employer faisant la demande recevra une confirmation par mail. </w:t>
-      </w:r>
-      <w:r>
-        <w:t xml:space="preserve">Si la demande est refusée, un courrier </w:t>
-      </w:r>
-      <w:r>
-        <w:t xml:space="preserve">par email lui sera parvenu avec le motif du refus. </w:t>
+        <w:t xml:space="preserve">Une fois la demande approuvée, l’employer faisant la demande recevra une confirmation par mail. Si la demande est refusée, un courrier par email lui sera parvenu avec le motif du refus. </w:t>
       </w:r>
     </w:p>
     <w:p>
@@ -1193,12 +1022,9 @@
       <w:pPr>
         <w:pStyle w:val="Titre1"/>
       </w:pPr>
-      <w:bookmarkStart w:id="2" w:name="_Toc155443150"/>
-      <w:r>
-        <w:t xml:space="preserve">Description détaillée de ce que </w:t>
-      </w:r>
-      <w:r>
-        <w:t>nous avons mis en place pour lui</w:t>
+      <w:bookmarkStart w:id="2" w:name="_Toc155526226"/>
+      <w:r>
+        <w:t>Description détaillée de ce que nous avons mis en place pour lui</w:t>
       </w:r>
       <w:bookmarkEnd w:id="2"/>
       <w:r>
@@ -1211,28 +1037,7 @@
         <w:jc w:val="both"/>
       </w:pPr>
       <w:r>
-        <w:t xml:space="preserve">Nous avons </w:t>
-      </w:r>
-      <w:r>
-        <w:t>commencé</w:t>
-      </w:r>
-      <w:r>
-        <w:t xml:space="preserve"> par </w:t>
-      </w:r>
-      <w:r>
-        <w:t>planifier</w:t>
-      </w:r>
-      <w:r>
-        <w:t xml:space="preserve"> </w:t>
-      </w:r>
-      <w:r>
-        <w:t>quels logiciels et outils nous allons utiliser</w:t>
-      </w:r>
-      <w:r>
-        <w:t xml:space="preserve"> pour régler le problème de notre client</w:t>
-      </w:r>
-      <w:r>
-        <w:t xml:space="preserve">. </w:t>
+        <w:t xml:space="preserve">Nous avons commencé par planifier quels logiciels et outils nous allons utiliser pour régler le problème de notre client. </w:t>
       </w:r>
     </w:p>
     <w:p>
@@ -1245,43 +1050,7 @@
         <w:jc w:val="both"/>
       </w:pPr>
       <w:r>
-        <w:t>Nous avons fait le choix d’utiliser Excel pour le stockage des informa</w:t>
-      </w:r>
-      <w:r>
-        <w:t xml:space="preserve">tions et Power Automate </w:t>
-      </w:r>
-      <w:r>
-        <w:t xml:space="preserve">pour automatiser </w:t>
-      </w:r>
-      <w:r>
-        <w:t xml:space="preserve">l’envoi de mail et le </w:t>
-      </w:r>
-      <w:r>
-        <w:t>transfert</w:t>
-      </w:r>
-      <w:r>
-        <w:t xml:space="preserve"> des réponse</w:t>
-      </w:r>
-      <w:r>
-        <w:t>s sur le tableau Excel lié</w:t>
-      </w:r>
-      <w:r>
-        <w:t xml:space="preserve">. </w:t>
-      </w:r>
-      <w:r>
-        <w:t xml:space="preserve">Nous avons également utilisé </w:t>
-      </w:r>
-      <w:r>
-        <w:t>Fo</w:t>
-      </w:r>
-      <w:r>
-        <w:t>rm</w:t>
-      </w:r>
-      <w:r>
-        <w:t xml:space="preserve">s </w:t>
-      </w:r>
-      <w:r>
-        <w:t xml:space="preserve">pour les formulaires de demande de vacances et formations. </w:t>
+        <w:t xml:space="preserve">Nous avons fait le choix d’utiliser Excel pour le stockage des informations et Power Automate pour automatiser l’envoi de mail et le transfert des réponses sur le tableau Excel lié. Nous avons également utilisé Forms pour les formulaires de demande de vacances et formations. </w:t>
       </w:r>
     </w:p>
     <w:p>
@@ -1294,49 +1063,7 @@
         <w:jc w:val="both"/>
       </w:pPr>
       <w:r>
-        <w:t>No</w:t>
-      </w:r>
-      <w:r>
-        <w:t>us avons</w:t>
-      </w:r>
-      <w:r>
-        <w:t xml:space="preserve"> </w:t>
-      </w:r>
-      <w:r>
-        <w:t xml:space="preserve">créé un </w:t>
-      </w:r>
-      <w:r>
-        <w:t>formulaire sur Forms</w:t>
-      </w:r>
-      <w:r>
-        <w:t xml:space="preserve"> pour tout employé voulant faire une demande</w:t>
-      </w:r>
-      <w:r>
-        <w:t>. Lorsqu</w:t>
-      </w:r>
-      <w:r>
-        <w:t xml:space="preserve">’une demande </w:t>
-      </w:r>
-      <w:r>
-        <w:t>a</w:t>
-      </w:r>
-      <w:r>
-        <w:t xml:space="preserve"> été </w:t>
-      </w:r>
-      <w:r>
-        <w:t xml:space="preserve">enregistrée, un email est envoyé automatiquement au responsable l’informant des dates et de la personne </w:t>
-      </w:r>
-      <w:r>
-        <w:t xml:space="preserve">qui a complété le formulaire. </w:t>
-      </w:r>
-      <w:r>
-        <w:t>Un deuxième formulaire est joint de l’email reçu afin de vali</w:t>
-      </w:r>
-      <w:r>
-        <w:t>der ou refuser la demande</w:t>
-      </w:r>
-      <w:r>
-        <w:t xml:space="preserve">. Si la demande est refusée alors il devra introduire la raison du refus. </w:t>
+        <w:t xml:space="preserve">Nous avons créé un formulaire sur Forms pour tout employé voulant faire une demande. Lorsqu’une demande a été enregistrée, un email est envoyé automatiquement au responsable l’informant des dates et de la personne qui a complété le formulaire. Un deuxième formulaire est joint de l’email reçu afin de valider ou refuser la demande. Si la demande est refusée alors il devra introduire la raison du refus. </w:t>
       </w:r>
     </w:p>
     <w:p>
@@ -1349,25 +1076,8 @@
         <w:jc w:val="both"/>
       </w:pPr>
       <w:r>
-        <w:t xml:space="preserve">Une fois que le responsable aura </w:t>
-      </w:r>
-      <w:r>
-        <w:t xml:space="preserve">répondu un email sera envoyé </w:t>
-      </w:r>
-      <w:r>
-        <w:t xml:space="preserve">à </w:t>
-      </w:r>
-      <w:r>
-        <w:t>l’employé en question et au respon</w:t>
-      </w:r>
-      <w:r>
-        <w:t>sable qui aura répondu</w:t>
-      </w:r>
-      <w:r>
-        <w:t xml:space="preserve"> avec le motif de refus si la demande a été rejetée. </w:t>
-      </w:r>
-    </w:p>
-    <w:p>
+        <w:t xml:space="preserve">Une fois que le responsable aura répondu, un email sera envoyé à l’employé en question et au responsable qui aura répondu préalablement (avec le motif de refus si la demande a été rejetée). </w:t>
+      </w:r>
       <w:r>
         <w:br w:type="page"/>
       </w:r>
@@ -1376,13 +1086,10 @@
       <w:pPr>
         <w:pStyle w:val="Titre1"/>
       </w:pPr>
-      <w:bookmarkStart w:id="3" w:name="_Toc155443151"/>
+      <w:bookmarkStart w:id="3" w:name="_Toc155526227"/>
       <w:r>
         <w:lastRenderedPageBreak/>
-        <w:t xml:space="preserve">Aperçu de notre organisation </w:t>
-      </w:r>
-      <w:r>
-        <w:t>en tant qu’équipe</w:t>
+        <w:t>Aperçu de notre organisation en tant qu’équipe</w:t>
       </w:r>
       <w:bookmarkEnd w:id="3"/>
       <w:r>
@@ -1392,100 +1099,76 @@
     <w:p/>
     <w:p>
       <w:r>
-        <w:t xml:space="preserve">Nous avons fait le choix de travailler </w:t>
-      </w:r>
-      <w:r>
-        <w:t xml:space="preserve">principalement </w:t>
-      </w:r>
-      <w:r>
-        <w:t>en même temps avec</w:t>
-      </w:r>
-      <w:r>
-        <w:t xml:space="preserve"> les outils de le suite </w:t>
-      </w:r>
-      <w:r>
-        <w:t>offi</w:t>
-      </w:r>
-      <w:r>
-        <w:t>ce 365</w:t>
-      </w:r>
-      <w:r>
-        <w:t xml:space="preserve"> et Discord</w:t>
-      </w:r>
-      <w:r>
-        <w:t xml:space="preserve">. </w:t>
-      </w:r>
-      <w:r>
-        <w:t>Puisque nous sommes deux à travailler sur le projet, nous avons décidé de collaborer régulièrement via Discord.</w:t>
-      </w:r>
-      <w:r>
-        <w:t xml:space="preserve"> </w:t>
-      </w:r>
-      <w:r>
-        <w:t xml:space="preserve">Le partage de fichier s’est fait via OneDrive. </w:t>
+        <w:t>Nous avons fait le choix de travailler principalement en même temps avec les outils de le suite office 365 et Discord</w:t>
+      </w:r>
+      <w:r>
+        <w:t>. Puisque nous sommes deux à travailler sur le projet, nous avons décidé de collaborer régulièrement via Discord</w:t>
+      </w:r>
+      <w:r>
+        <w:t xml:space="preserve"> en télécommunication</w:t>
+      </w:r>
+      <w:r>
+        <w:t>.</w:t>
+      </w:r>
+      <w:r>
+        <w:t xml:space="preserve"> Le partage de fichier s’est fait via OneDrive. </w:t>
       </w:r>
     </w:p>
     <w:p>
       <w:pPr>
         <w:pStyle w:val="Titre1"/>
       </w:pPr>
-      <w:bookmarkStart w:id="4" w:name="_Toc155443152"/>
-      <w:r>
-        <w:t>Représentation de la façon d</w:t>
-      </w:r>
-      <w:r>
-        <w:t xml:space="preserve">ont nous avons géré notre temps et comment avons-nous fait pour </w:t>
-      </w:r>
-      <w:r>
-        <w:t>nous répartir les tâches</w:t>
+      <w:bookmarkStart w:id="4" w:name="_Toc155526228"/>
+      <w:r>
+        <w:t>Représentation de la façon dont nous avons géré notre temps et comment avons-nous fait pour nous répartir les tâches</w:t>
       </w:r>
       <w:bookmarkEnd w:id="4"/>
     </w:p>
     <w:p/>
     <w:p>
       <w:r>
-        <w:t xml:space="preserve">Nous nous sommes mis d’accord </w:t>
-      </w:r>
-      <w:r>
-        <w:t xml:space="preserve">sur des horaires de travail préalablement </w:t>
-      </w:r>
-      <w:r>
-        <w:t>répartit</w:t>
-      </w:r>
-      <w:r>
-        <w:t xml:space="preserve"> sur une semaine</w:t>
-      </w:r>
-      <w:r>
-        <w:t xml:space="preserve">. </w:t>
-      </w:r>
-    </w:p>
-    <w:p>
-      <w:r>
-        <w:t>Nous nous sommes principalement retrouvés sur Discord pour travailler en partage d'écran, permettant ainsi une collaboration étroite comme si nous partagions le même ordinateur</w:t>
-      </w:r>
-      <w:r>
-        <w:t xml:space="preserve"> pour travailler. </w:t>
+        <w:t xml:space="preserve">Nous nous sommes mis d’accord sur des horaires de travail préalablement répartit sur une semaine : </w:t>
+      </w:r>
+    </w:p>
+    <w:p>
+      <w:r>
+        <w:t>Les deux premiers jours nous avons travaillés sur la résolution du problème client en tant que tel.</w:t>
+      </w:r>
+    </w:p>
+    <w:p>
+      <w:r>
+        <w:t>Ensuite, les deux jours d’après nous avons effectués le rapport.</w:t>
+      </w:r>
+    </w:p>
+    <w:p>
+      <w:r>
+        <w:t>Puis nous avons mis en place le PowerPoint pour la présentation de groupe en deux jours également.</w:t>
+      </w:r>
+    </w:p>
+    <w:p>
+      <w:r>
+        <w:t>Et pour finir, nous avons vérifié toutes nos opérations précédente afin d’être sur du bons fonctionnement ainsi que de la bonne réalisation de notre projet en 24H.</w:t>
+      </w:r>
+    </w:p>
+    <w:p/>
+    <w:p>
+      <w:r>
+        <w:t xml:space="preserve">Nous nous sommes principalement retrouvés sur Discord pour travailler en partage d'écran, permettant ainsi une collaboration étroite comme si nous partagions le même ordinateur pour travailler. </w:t>
+      </w:r>
+    </w:p>
+    <w:p>
+      <w:r>
+        <w:br w:type="page"/>
       </w:r>
     </w:p>
     <w:p>
       <w:pPr>
         <w:pStyle w:val="Titre1"/>
       </w:pPr>
-      <w:bookmarkStart w:id="5" w:name="_Toc155443153"/>
-      <w:r>
-        <w:t xml:space="preserve">Montrer notre </w:t>
-      </w:r>
-      <w:r>
-        <w:t>portfolio</w:t>
-      </w:r>
-      <w:r>
-        <w:t xml:space="preserve"> de commande via GIT sur une </w:t>
-      </w:r>
-      <w:r>
-        <w:t>plateforme</w:t>
-      </w:r>
-      <w:r>
-        <w:t xml:space="preserve"> dédiée</w:t>
+      <w:bookmarkStart w:id="5" w:name="_Toc155526229"/>
+      <w:r>
+        <w:lastRenderedPageBreak/>
+        <w:t>Montrer notre portfolio de commande via GIT sur une plateforme dédiée</w:t>
       </w:r>
       <w:bookmarkEnd w:id="5"/>
       <w:r>
@@ -1493,19 +1176,382 @@
       </w:r>
     </w:p>
     <w:p/>
+    <w:p>
+      <w:r>
+        <w:t>Nous avons fait le choix d’utiliser GitHub en ligne de commande pour nos partages de fichier</w:t>
+      </w:r>
+    </w:p>
+    <w:p/>
+    <w:p>
+      <w:r>
+        <w:rPr>
+          <w:noProof/>
+        </w:rPr>
+        <mc:AlternateContent>
+          <mc:Choice Requires="wps">
+            <w:drawing>
+              <wp:anchor distT="0" distB="0" distL="114300" distR="114300" simplePos="0" relativeHeight="251659264" behindDoc="0" locked="0" layoutInCell="1" allowOverlap="1" wp14:anchorId="2C08F768" wp14:editId="6F080B4C">
+                <wp:simplePos x="0" y="0"/>
+                <wp:positionH relativeFrom="column">
+                  <wp:posOffset>3083560</wp:posOffset>
+                </wp:positionH>
+                <wp:positionV relativeFrom="paragraph">
+                  <wp:posOffset>601951</wp:posOffset>
+                </wp:positionV>
+                <wp:extent cx="803953" cy="0"/>
+                <wp:effectExtent l="0" t="0" r="8890" b="12700"/>
+                <wp:wrapNone/>
+                <wp:docPr id="1520320389" name="Connecteur droit 7"/>
+                <wp:cNvGraphicFramePr/>
+                <a:graphic xmlns:a="http://schemas.openxmlformats.org/drawingml/2006/main">
+                  <a:graphicData uri="http://schemas.microsoft.com/office/word/2010/wordprocessingShape">
+                    <wps:wsp>
+                      <wps:cNvCnPr/>
+                      <wps:spPr>
+                        <a:xfrm>
+                          <a:off x="0" y="0"/>
+                          <a:ext cx="803953" cy="0"/>
+                        </a:xfrm>
+                        <a:prstGeom prst="line">
+                          <a:avLst/>
+                        </a:prstGeom>
+                        <a:ln>
+                          <a:solidFill>
+                            <a:srgbClr val="FF0000"/>
+                          </a:solidFill>
+                        </a:ln>
+                      </wps:spPr>
+                      <wps:style>
+                        <a:lnRef idx="1">
+                          <a:schemeClr val="accent1"/>
+                        </a:lnRef>
+                        <a:fillRef idx="0">
+                          <a:schemeClr val="accent1"/>
+                        </a:fillRef>
+                        <a:effectRef idx="0">
+                          <a:schemeClr val="accent1"/>
+                        </a:effectRef>
+                        <a:fontRef idx="minor">
+                          <a:schemeClr val="tx1"/>
+                        </a:fontRef>
+                      </wps:style>
+                      <wps:bodyPr/>
+                    </wps:wsp>
+                  </a:graphicData>
+                </a:graphic>
+              </wp:anchor>
+            </w:drawing>
+          </mc:Choice>
+          <mc:Fallback>
+            <w:pict>
+              <v:line w14:anchorId="45026C12" id="Connecteur droit 7" o:spid="_x0000_s1026" style="position:absolute;z-index:251659264;visibility:visible;mso-wrap-style:square;mso-wrap-distance-left:9pt;mso-wrap-distance-top:0;mso-wrap-distance-right:9pt;mso-wrap-distance-bottom:0;mso-position-horizontal:absolute;mso-position-horizontal-relative:text;mso-position-vertical:absolute;mso-position-vertical-relative:text" from="242.8pt,47.4pt" to="306.1pt,47.4pt" o:gfxdata="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" strokecolor="red" strokeweight=".5pt">
+                <v:stroke joinstyle="miter"/>
+              </v:line>
+            </w:pict>
+          </mc:Fallback>
+        </mc:AlternateContent>
+      </w:r>
+      <w:r>
+        <w:rPr>
+          <w:noProof/>
+        </w:rPr>
+        <mc:AlternateContent>
+          <mc:Choice Requires="wps">
+            <w:drawing>
+              <wp:anchor distT="0" distB="0" distL="114300" distR="114300" simplePos="0" relativeHeight="251660288" behindDoc="0" locked="0" layoutInCell="1" allowOverlap="1" wp14:anchorId="22A65D7E" wp14:editId="635D806A">
+                <wp:simplePos x="0" y="0"/>
+                <wp:positionH relativeFrom="column">
+                  <wp:posOffset>3084009</wp:posOffset>
+                </wp:positionH>
+                <wp:positionV relativeFrom="paragraph">
+                  <wp:posOffset>478954</wp:posOffset>
+                </wp:positionV>
+                <wp:extent cx="521414" cy="0"/>
+                <wp:effectExtent l="0" t="0" r="12065" b="12700"/>
+                <wp:wrapNone/>
+                <wp:docPr id="2101256279" name="Connecteur droit 7"/>
+                <wp:cNvGraphicFramePr/>
+                <a:graphic xmlns:a="http://schemas.openxmlformats.org/drawingml/2006/main">
+                  <a:graphicData uri="http://schemas.microsoft.com/office/word/2010/wordprocessingShape">
+                    <wps:wsp>
+                      <wps:cNvCnPr/>
+                      <wps:spPr>
+                        <a:xfrm flipV="1">
+                          <a:off x="0" y="0"/>
+                          <a:ext cx="521414" cy="0"/>
+                        </a:xfrm>
+                        <a:prstGeom prst="line">
+                          <a:avLst/>
+                        </a:prstGeom>
+                        <a:ln>
+                          <a:solidFill>
+                            <a:srgbClr val="FF0000"/>
+                          </a:solidFill>
+                        </a:ln>
+                      </wps:spPr>
+                      <wps:style>
+                        <a:lnRef idx="1">
+                          <a:schemeClr val="accent1"/>
+                        </a:lnRef>
+                        <a:fillRef idx="0">
+                          <a:schemeClr val="accent1"/>
+                        </a:fillRef>
+                        <a:effectRef idx="0">
+                          <a:schemeClr val="accent1"/>
+                        </a:effectRef>
+                        <a:fontRef idx="minor">
+                          <a:schemeClr val="tx1"/>
+                        </a:fontRef>
+                      </wps:style>
+                      <wps:bodyPr/>
+                    </wps:wsp>
+                  </a:graphicData>
+                </a:graphic>
+                <wp14:sizeRelH relativeFrom="margin">
+                  <wp14:pctWidth>0</wp14:pctWidth>
+                </wp14:sizeRelH>
+                <wp14:sizeRelV relativeFrom="margin">
+                  <wp14:pctHeight>0</wp14:pctHeight>
+                </wp14:sizeRelV>
+              </wp:anchor>
+            </w:drawing>
+          </mc:Choice>
+          <mc:Fallback>
+            <w:pict>
+              <v:line w14:anchorId="01CB30FD" id="Connecteur droit 7" o:spid="_x0000_s1026" style="position:absolute;flip:y;z-index:251660288;visibility:visible;mso-wrap-style:square;mso-width-percent:0;mso-height-percent:0;mso-wrap-distance-left:9pt;mso-wrap-distance-top:0;mso-wrap-distance-right:9pt;mso-wrap-distance-bottom:0;mso-position-horizontal:absolute;mso-position-horizontal-relative:text;mso-position-vertical:absolute;mso-position-vertical-relative:text;mso-width-percent:0;mso-height-percent:0;mso-width-relative:margin;mso-height-relative:margin" from="242.85pt,37.7pt" to="283.9pt,37.7pt" o:gfxdata="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" strokecolor="red" strokeweight=".5pt">
+                <v:stroke joinstyle="miter"/>
+              </v:line>
+            </w:pict>
+          </mc:Fallback>
+        </mc:AlternateContent>
+      </w:r>
+      <w:r>
+        <w:rPr>
+          <w:noProof/>
+        </w:rPr>
+        <w:drawing>
+          <wp:inline distT="0" distB="0" distL="0" distR="0" wp14:anchorId="151453F4" wp14:editId="47E56B44">
+            <wp:extent cx="5760720" cy="3627120"/>
+            <wp:effectExtent l="0" t="0" r="0" b="3175"/>
+            <wp:docPr id="1844113043" name="Picture 1844113043" descr="Une image contenant texte, Appareils électroniques, capture d’écran, logiciel&#10;&#10;Description générée automatiquement"/>
+            <wp:cNvGraphicFramePr>
+              <a:graphicFrameLocks xmlns:a="http://schemas.openxmlformats.org/drawingml/2006/main" noChangeAspect="1"/>
+            </wp:cNvGraphicFramePr>
+            <a:graphic xmlns:a="http://schemas.openxmlformats.org/drawingml/2006/main">
+              <a:graphicData uri="http://schemas.openxmlformats.org/drawingml/2006/picture">
+                <pic:pic xmlns:pic="http://schemas.openxmlformats.org/drawingml/2006/picture">
+                  <pic:nvPicPr>
+                    <pic:cNvPr id="1844113043" name="Image 1" descr="Une image contenant texte, Appareils électroniques, capture d’écran, logiciel&#10;&#10;Description générée automatiquement"/>
+                    <pic:cNvPicPr/>
+                  </pic:nvPicPr>
+                  <pic:blipFill>
+                    <a:blip r:embed="rId10"/>
+                    <a:stretch>
+                      <a:fillRect/>
+                    </a:stretch>
+                  </pic:blipFill>
+                  <pic:spPr>
+                    <a:xfrm>
+                      <a:off x="0" y="0"/>
+                      <a:ext cx="5760720" cy="3627120"/>
+                    </a:xfrm>
+                    <a:prstGeom prst="rect">
+                      <a:avLst/>
+                    </a:prstGeom>
+                  </pic:spPr>
+                </pic:pic>
+              </a:graphicData>
+            </a:graphic>
+          </wp:inline>
+        </w:drawing>
+      </w:r>
+    </w:p>
+    <w:p>
+      <w:r>
+        <w:t>Pour ajouter un nouveau document sur GitHub via les commande git effectuées sur le terminal, nous allons utiliser « git add . » qui pousse les fichiers en zone index.</w:t>
+      </w:r>
+    </w:p>
+    <w:p>
+      <w:r>
+        <w:t>Git commit -m permet de réellement sauvegarder dans un nouveau commit, le « -m » permet d’ajouter un message qui explique l’ajout.</w:t>
+      </w:r>
+    </w:p>
+    <w:p>
+      <w:r>
+        <w:t>Git push -u origin main nous sert</w:t>
+      </w:r>
+      <w:r>
+        <w:t xml:space="preserve"> à pousser les modifications vers le serveur.</w:t>
+      </w:r>
+    </w:p>
+    <w:p>
+      <w:r>
+        <w:br w:type="page"/>
+      </w:r>
+    </w:p>
+    <w:p>
+      <w:r>
+        <w:rPr>
+          <w:noProof/>
+        </w:rPr>
+        <w:lastRenderedPageBreak/>
+        <w:drawing>
+          <wp:inline distT="0" distB="0" distL="0" distR="0" wp14:anchorId="4750EF50" wp14:editId="06F9A137">
+            <wp:extent cx="5760720" cy="4443095"/>
+            <wp:effectExtent l="0" t="0" r="5715" b="0"/>
+            <wp:docPr id="1635130853" name="Image 1" descr="Une image contenant texte, Appareils électroniques, capture d’écran, logiciel&#10;&#10;Description générée automatiquement"/>
+            <wp:cNvGraphicFramePr>
+              <a:graphicFrameLocks xmlns:a="http://schemas.openxmlformats.org/drawingml/2006/main" noChangeAspect="1"/>
+            </wp:cNvGraphicFramePr>
+            <a:graphic xmlns:a="http://schemas.openxmlformats.org/drawingml/2006/main">
+              <a:graphicData uri="http://schemas.openxmlformats.org/drawingml/2006/picture">
+                <pic:pic xmlns:pic="http://schemas.openxmlformats.org/drawingml/2006/picture">
+                  <pic:nvPicPr>
+                    <pic:cNvPr id="1635130853" name="Image 1" descr="Une image contenant texte, Appareils électroniques, capture d’écran, logiciel&#10;&#10;Description générée automatiquement"/>
+                    <pic:cNvPicPr/>
+                  </pic:nvPicPr>
+                  <pic:blipFill>
+                    <a:blip r:embed="rId11"/>
+                    <a:stretch>
+                      <a:fillRect/>
+                    </a:stretch>
+                  </pic:blipFill>
+                  <pic:spPr>
+                    <a:xfrm>
+                      <a:off x="0" y="0"/>
+                      <a:ext cx="5760720" cy="4443095"/>
+                    </a:xfrm>
+                    <a:prstGeom prst="rect">
+                      <a:avLst/>
+                    </a:prstGeom>
+                  </pic:spPr>
+                </pic:pic>
+              </a:graphicData>
+            </a:graphic>
+          </wp:inline>
+        </w:drawing>
+      </w:r>
+    </w:p>
+    <w:p>
+      <w:r>
+        <w:br w:type="page"/>
+      </w:r>
+    </w:p>
+    <w:p>
+      <w:r>
+        <w:rPr>
+          <w:noProof/>
+        </w:rPr>
+        <w:lastRenderedPageBreak/>
+        <w:drawing>
+          <wp:inline distT="0" distB="0" distL="0" distR="0" wp14:anchorId="31AA6398" wp14:editId="70BB82ED">
+            <wp:extent cx="5760720" cy="3256280"/>
+            <wp:effectExtent l="0" t="0" r="5080" b="0"/>
+            <wp:docPr id="80037314" name="Image 4" descr="Une image contenant texte, capture d’écran&#10;&#10;Description générée automatiquement"/>
+            <wp:cNvGraphicFramePr>
+              <a:graphicFrameLocks xmlns:a="http://schemas.openxmlformats.org/drawingml/2006/main" noChangeAspect="1"/>
+            </wp:cNvGraphicFramePr>
+            <a:graphic xmlns:a="http://schemas.openxmlformats.org/drawingml/2006/main">
+              <a:graphicData uri="http://schemas.openxmlformats.org/drawingml/2006/picture">
+                <pic:pic xmlns:pic="http://schemas.openxmlformats.org/drawingml/2006/picture">
+                  <pic:nvPicPr>
+                    <pic:cNvPr id="80037314" name="Image 4" descr="Une image contenant texte, capture d’écran&#10;&#10;Description générée automatiquement"/>
+                    <pic:cNvPicPr/>
+                  </pic:nvPicPr>
+                  <pic:blipFill>
+                    <a:blip r:embed="rId12" cstate="print">
+                      <a:extLst>
+                        <a:ext uri="{28A0092B-C50C-407E-A947-70E740481C1C}">
+                          <a14:useLocalDpi xmlns:a14="http://schemas.microsoft.com/office/drawing/2010/main" val="0"/>
+                        </a:ext>
+                      </a:extLst>
+                    </a:blip>
+                    <a:stretch>
+                      <a:fillRect/>
+                    </a:stretch>
+                  </pic:blipFill>
+                  <pic:spPr>
+                    <a:xfrm>
+                      <a:off x="0" y="0"/>
+                      <a:ext cx="5760720" cy="3256280"/>
+                    </a:xfrm>
+                    <a:prstGeom prst="rect">
+                      <a:avLst/>
+                    </a:prstGeom>
+                  </pic:spPr>
+                </pic:pic>
+              </a:graphicData>
+            </a:graphic>
+          </wp:inline>
+        </w:drawing>
+      </w:r>
+    </w:p>
+    <w:p/>
+    <w:p>
+      <w:r>
+        <w:t xml:space="preserve">Nous pouvons constater que tous nos dépôts se sont bien retrouvé sur le site GitHub lié. </w:t>
+      </w:r>
+    </w:p>
     <w:p>
       <w:pPr>
         <w:pStyle w:val="Titre1"/>
       </w:pPr>
-      <w:bookmarkStart w:id="6" w:name="_Toc155443154"/>
+      <w:bookmarkStart w:id="6" w:name="_Toc155526230"/>
       <w:r>
         <w:t>Conclusion</w:t>
       </w:r>
       <w:bookmarkEnd w:id="6"/>
+    </w:p>
+    <w:p>
+      <w:r>
+        <w:t>Ce projet effectué en 7 jours et en duo a permis de travailler sur plusieurs points :</w:t>
+      </w:r>
+    </w:p>
+    <w:p/>
+    <w:p>
+      <w:r>
+        <w:t>Tous d’abord cela nous a appris à savoir résoudre un problème clients, en œuvrant sur une thématique nouvelle.</w:t>
+      </w:r>
+    </w:p>
+    <w:p/>
+    <w:p>
+      <w:r>
+        <w:t>Ensuite, cela nous a donner l’occasion d’apprendre a utilisé les outils Office 365 simultanément et a utilisé les ressources mises à notre disposition.</w:t>
+      </w:r>
+    </w:p>
+    <w:p/>
+    <w:p>
+      <w:r>
+        <w:t xml:space="preserve">Puis ce projet nous a permis de réaliser à quel point l’automatisation est intéressante à mettre en place au sein d’une entreprise afin de régler certains problèmes. </w:t>
+      </w:r>
+    </w:p>
+    <w:p/>
+    <w:p>
+      <w:r>
+        <w:t xml:space="preserve">Pour finir, nous avons aussi appris à travailler en groupe grâce à des outils comme GitHub et les commandes Git ou encore OneDrive. </w:t>
+      </w:r>
+    </w:p>
+    <w:p/>
+    <w:p>
+      <w:r>
+        <w:t>En conclusion, ce projet a eu pas mal d’effets positif sur notre apprentissage et notre manière de voir l’importance de l’automatisation au sein d’une entreprise.</w:t>
+      </w:r>
+    </w:p>
+    <w:p/>
+    <w:p>
+      <w:r>
+        <w:t>Nous espérons que la lecture de ce rapport vous a plus et a pu vous satisfaire,</w:t>
+      </w:r>
+    </w:p>
+    <w:p/>
+    <w:p>
+      <w:r>
+        <w:t>Arnault Lambillotte et Reda Lhichou.</w:t>
+      </w:r>
     </w:p>
     <w:p/>
     <w:sectPr>
-      <w:footerReference w:type="default" r:id="rId10"/>
+      <w:footerReference w:type="default" r:id="rId13"/>
       <w:pgSz w:w="11906" w:h="16838"/>
       <w:pgMar w:top="1417" w:right="1417" w:bottom="1417" w:left="1417" w:header="708" w:footer="708" w:gutter="0"/>
       <w:pgNumType w:start="0"/>
@@ -2268,6 +2314,7 @@
   <w:style w:type="paragraph" w:default="1" w:styleId="Normal">
     <w:name w:val="Normal"/>
     <w:qFormat/>
+    <w:rsid w:val="00224C7E"/>
   </w:style>
   <w:style w:type="paragraph" w:styleId="Titre1">
     <w:name w:val="heading 1"/>
@@ -2677,7 +2724,7 @@
   <w:docParts>
     <w:docPart>
       <w:docPartPr>
-        <w:name w:val="441EB754B281704EAB5196BFBD68372B"/>
+        <w:name w:val="16F81863A884AA44BECB95C8AAA5F82C"/>
         <w:category>
           <w:name w:val="Général"/>
           <w:gallery w:val="placeholder"/>
@@ -2688,12 +2735,12 @@
         <w:behaviors>
           <w:behavior w:val="content"/>
         </w:behaviors>
-        <w:guid w:val="{A7CE9127-A268-F548-A6F8-503742C3BA69}"/>
+        <w:guid w:val="{36663B3B-B277-0C41-8B5E-82C8D8AD54C4}"/>
       </w:docPartPr>
       <w:docPartBody>
         <w:p>
           <w:pPr>
-            <w:pStyle w:val="441EB754B281704EAB5196BFBD68372B"/>
+            <w:pStyle w:val="16F81863A884AA44BECB95C8AAA5F82C"/>
           </w:pPr>
           <w:r>
             <w:rPr>
@@ -2710,7 +2757,7 @@
     </w:docPart>
     <w:docPart>
       <w:docPartPr>
-        <w:name w:val="A7F6C17FA6AE4949AEA47D053223EB41"/>
+        <w:name w:val="87B16D990A2C764AA2457715C75C16FB"/>
         <w:category>
           <w:name w:val="Général"/>
           <w:gallery w:val="placeholder"/>
@@ -2721,12 +2768,12 @@
         <w:behaviors>
           <w:behavior w:val="content"/>
         </w:behaviors>
-        <w:guid w:val="{62A0D7DB-7AA8-D748-A9B2-C0BD50B78CF1}"/>
+        <w:guid w:val="{1928AF75-1C28-4447-A0F1-9C522465D0E2}"/>
       </w:docPartPr>
       <w:docPartBody>
         <w:p>
           <w:pPr>
-            <w:pStyle w:val="A7F6C17FA6AE4949AEA47D053223EB41"/>
+            <w:pStyle w:val="87B16D990A2C764AA2457715C75C16FB"/>
           </w:pPr>
           <w:r>
             <w:rPr>
@@ -2807,7 +2854,6 @@
     <w:panose1 w:val="02020400000000000000"/>
     <w:charset w:val="80"/>
     <w:family w:val="roman"/>
-    <w:notTrueType/>
     <w:pitch w:val="variable"/>
     <w:sig w:usb0="800002E7" w:usb1="2AC7FCFF" w:usb2="00000012" w:usb3="00000000" w:csb0="0002009F" w:csb1="00000000"/>
   </w:font>
@@ -2841,6 +2887,8 @@
     <w:rsid w:val="009E2AA4"/>
     <w:rsid w:val="009E7E0A"/>
     <w:rsid w:val="00BC6DD3"/>
+    <w:rsid w:val="00C1777F"/>
+    <w:rsid w:val="00E049F9"/>
   </w:rsids>
   <m:mathPr>
     <m:mathFont m:val="Cambria Math"/>
@@ -3295,6 +3343,14 @@
     <w:name w:val="A7F6C17FA6AE4949AEA47D053223EB41"/>
     <w:rsid w:val="009E2AA4"/>
   </w:style>
+  <w:style w:type="paragraph" w:customStyle="1" w:styleId="16F81863A884AA44BECB95C8AAA5F82C">
+    <w:name w:val="16F81863A884AA44BECB95C8AAA5F82C"/>
+    <w:rsid w:val="00C1777F"/>
+  </w:style>
+  <w:style w:type="paragraph" w:customStyle="1" w:styleId="87B16D990A2C764AA2457715C75C16FB">
+    <w:name w:val="87B16D990A2C764AA2457715C75C16FB"/>
+    <w:rsid w:val="00C1777F"/>
+  </w:style>
 </w:styles>
 </file>
 

</xml_diff>